<commit_message>
Update 4067CEM_AUG2022_ContinuousAssessment Part 5.docx
Task 5 upload
</commit_message>
<xml_diff>
--- a/Task 5/4067CEM_AUG2022_ContinuousAssessment Part 5.docx
+++ b/Task 5/4067CEM_AUG2022_ContinuousAssessment Part 5.docx
@@ -990,7 +990,6 @@
               </w:rPr>
               <w:t xml:space="preserve">Signature(s): </w:t>
             </w:r>
-            <w:bookmarkStart w:id="0" w:name="_GoBack"/>
             <w:r>
               <w:rPr>
                 <w:rFonts w:hint="default" w:ascii="Blackadder ITC" w:hAnsi="Blackadder ITC" w:cs="Blackadder ITC"/>
@@ -1003,7 +1002,6 @@
               </w:rPr>
               <w:t>KEVIN</w:t>
             </w:r>
-            <w:bookmarkEnd w:id="0"/>
           </w:p>
         </w:tc>
       </w:tr>
@@ -1899,7 +1897,50 @@
           <w:szCs w:val="24"/>
           <w:lang w:val="en-MY"/>
         </w:rPr>
-        <w:t>As every convenience brings its own inconvenience along with it, the college buddy system is no exception. INTI students might face a trade-off between having to compromise their privacy and a more immersive experience of the application. There are four main concerns where the software might infringe upon and the students should be made aware of.</w:t>
+        <w:t>Intro: As every convenience brings its own inconvenience along with it, the college buddy system is no exception. INTI students might face a trade-off between having to compromise their privacy and a more immersive experience of the application. There are four main concerns where the software might infringe upon and the students should be made aware of.</w:t>
+      </w:r>
+    </w:p>
+    <w:p>
+      <w:pPr>
+        <w:pStyle w:val="5"/>
+        <w:spacing w:before="168" w:line="360" w:lineRule="auto"/>
+        <w:ind w:left="0" w:right="-30"/>
+        <w:jc w:val="both"/>
+        <w:rPr>
+          <w:rFonts w:hint="default" w:ascii="Times New Roman" w:hAnsi="Times New Roman" w:cs="Times New Roman"/>
+          <w:sz w:val="24"/>
+          <w:szCs w:val="24"/>
+          <w:lang w:val="en-MY"/>
+        </w:rPr>
+      </w:pPr>
+    </w:p>
+    <w:p>
+      <w:pPr>
+        <w:pStyle w:val="5"/>
+        <w:spacing w:before="168" w:line="360" w:lineRule="auto"/>
+        <w:ind w:left="0" w:right="-30"/>
+        <w:jc w:val="both"/>
+        <w:rPr>
+          <w:rFonts w:hint="default" w:ascii="Times New Roman" w:hAnsi="Times New Roman" w:cs="Times New Roman"/>
+          <w:b/>
+          <w:bCs/>
+          <w:sz w:val="24"/>
+          <w:szCs w:val="24"/>
+          <w:u w:val="single"/>
+          <w:lang w:val="en-MY"/>
+        </w:rPr>
+      </w:pPr>
+      <w:r>
+        <w:rPr>
+          <w:rFonts w:hint="default" w:ascii="Times New Roman" w:hAnsi="Times New Roman" w:cs="Times New Roman"/>
+          <w:b/>
+          <w:bCs/>
+          <w:sz w:val="24"/>
+          <w:szCs w:val="24"/>
+          <w:u w:val="single"/>
+          <w:lang w:val="en-MY"/>
+        </w:rPr>
+        <w:t>Personal Data Protection Act 2010 (PDPA)</w:t>
       </w:r>
     </w:p>
     <w:p>
@@ -1920,9 +1961,19 @@
           <w:rFonts w:hint="default" w:ascii="Times New Roman" w:hAnsi="Times New Roman" w:cs="Times New Roman"/>
           <w:sz w:val="24"/>
           <w:szCs w:val="24"/>
+          <w:u w:val="none"/>
           <w:lang w:val="en-MY"/>
         </w:rPr>
-        <w:t>One of the main concerns of the students should be their privacy. As this software requires several personal information of the students, their information may be disclosed to another party when the software is recommending a buddy based on its algorithms. However the possibility of the misuse of such data has been largely mitigated In Malaysia as the personal data of its citizens are protected by the Personal Data Protection Act 2010 (PDPA). Data users are to comply with the seven personal data principles under PDPA. Chiefly among them are the Disclosure Principle, General Principle and Security Principle. These principles require the data user to obtain the consent of the data subject in order to process the data as well as disclose the subject’s data to another party. Data subjects are also urged to take any practical steps in order to safeguard their personal data from any loss and misuse. Failure to comply with the seven principles is punishable by a fine of maximum RM300,000 and/or a maximum of two years of imprisonment. Undoubtedly selling personal data without the consent of data users is unethical and this will build a strong mistrust in the society. As a consequence, pragmatic steps shall be taken to prevent such information leakage and misuse of personal information for all users of the application.</w:t>
+        <w:t xml:space="preserve">PDPA refers to the act which regulates data processing related to commercial transactions. The purpose of this act is to protect the personal data of the data subject by mandating the data users to follow certain rules when processing such data. PDPA was passed in June 2010 and came into force on 15th of November in the year 2013. For regulated businesses such as the banking industry, PDPA is taken more seriously and a hefty fine will be levied for any breach in the law. </w:t>
+      </w:r>
+      <w:r>
+        <w:rPr>
+          <w:rFonts w:hint="default" w:ascii="Times New Roman" w:hAnsi="Times New Roman" w:cs="Times New Roman"/>
+          <w:sz w:val="24"/>
+          <w:szCs w:val="24"/>
+          <w:lang w:val="en-MY"/>
+        </w:rPr>
+        <w:t xml:space="preserve">Data users are to comply with the seven personal data principles under PDPA. Chiefly among them are the Disclosure Principle, General Principle and Security Principle. These principles require the data user to obtain the consent of the data subject in order to process the data as well as disclose the subject’s data to another party. Data subjects are also urged to take any practical steps in order to safeguard their personal data from any loss and misuse. </w:t>
       </w:r>
     </w:p>
     <w:p>
@@ -1945,7 +1996,231 @@
           <w:szCs w:val="24"/>
           <w:lang w:val="en-MY"/>
         </w:rPr>
-        <w:t>Another issue of concern is the security of the users. With the advancement of technology, a steep increase in cyber crime can be observed especially during the pandemic. This particular software is most vulnerable to the crime of identity theft and happens when a person cheats by impersonating as someone else. Lawbreakers would typically gather the information of its victim and pose as the victim for the purpose of fraud or scams. If such issue were to be brushed aside, the software will be a den for fraudsters which will in turn increase the amount of cyber crimes in the society. Section 416 of the Penal Code addresses the crime of identity theft where the assailant may be punished to a maximum of 7 years and/or a fine. Besides that, Section 232 and Section 236 of Communications and Multimedia Act 1998 also prohibits users from the fraudulent use of network facilities and services. It should be noted that such crime can only be curbed to a certain extent with monitoring and hence users should also be vigilant when using the software.</w:t>
+        <w:t>One of the main concerns of the system is a breach in the student’s privacy. As this software requires several personal information of the students,this could happen when a staff or administrator of the College Buddy System is collecting the student’s data and selling it to a third party.  As a consequence, pragmatic steps shall be taken to prevent such information leakage and misuse of personal information for all users of the application.</w:t>
+      </w:r>
+    </w:p>
+    <w:p>
+      <w:pPr>
+        <w:pStyle w:val="5"/>
+        <w:spacing w:before="168" w:line="360" w:lineRule="auto"/>
+        <w:ind w:left="0" w:leftChars="0" w:right="-30" w:firstLine="0" w:firstLineChars="0"/>
+        <w:jc w:val="both"/>
+        <w:rPr>
+          <w:rFonts w:hint="default" w:ascii="Times New Roman" w:hAnsi="Times New Roman" w:cs="Times New Roman"/>
+          <w:sz w:val="24"/>
+          <w:szCs w:val="24"/>
+          <w:lang w:val="en-MY"/>
+        </w:rPr>
+      </w:pPr>
+      <w:r>
+        <w:rPr>
+          <w:rFonts w:hint="default" w:ascii="Times New Roman" w:hAnsi="Times New Roman" w:cs="Times New Roman"/>
+          <w:sz w:val="24"/>
+          <w:szCs w:val="24"/>
+          <w:lang w:val="en-MY"/>
+        </w:rPr>
+        <w:t>Nevertheless the possibility of the misuse of such data has been largely mitigated In Malaysia as the personal data of its citizens are protected by the Personal Data Protection Act 2010 (PDPA).  Failure to comply with the seven principles is punishable by a fine of maximum RM300,000 and/or a maximum of two years of imprisonment. Undoubtedly selling personal data without the consent of data users is unethical and this will build a strong mistrust in the society.</w:t>
+      </w:r>
+    </w:p>
+    <w:p>
+      <w:pPr>
+        <w:pStyle w:val="5"/>
+        <w:spacing w:before="168" w:line="360" w:lineRule="auto"/>
+        <w:ind w:left="0" w:leftChars="0" w:right="-30" w:firstLine="0" w:firstLineChars="0"/>
+        <w:jc w:val="both"/>
+        <w:rPr>
+          <w:rFonts w:hint="default" w:ascii="Times New Roman" w:hAnsi="Times New Roman" w:cs="Times New Roman"/>
+          <w:sz w:val="24"/>
+          <w:szCs w:val="24"/>
+          <w:lang w:val="en-MY"/>
+        </w:rPr>
+      </w:pPr>
+    </w:p>
+    <w:p>
+      <w:pPr>
+        <w:pStyle w:val="5"/>
+        <w:spacing w:before="168" w:line="360" w:lineRule="auto"/>
+        <w:ind w:left="0" w:leftChars="0" w:right="-30" w:firstLine="0" w:firstLineChars="0"/>
+        <w:jc w:val="both"/>
+        <w:rPr>
+          <w:rFonts w:hint="default" w:ascii="Times New Roman" w:hAnsi="Times New Roman" w:cs="Times New Roman"/>
+          <w:b/>
+          <w:bCs/>
+          <w:sz w:val="24"/>
+          <w:szCs w:val="24"/>
+          <w:u w:val="single"/>
+          <w:lang w:val="en-MY"/>
+        </w:rPr>
+      </w:pPr>
+      <w:r>
+        <w:rPr>
+          <w:rFonts w:hint="default" w:ascii="Times New Roman" w:hAnsi="Times New Roman" w:cs="Times New Roman"/>
+          <w:b/>
+          <w:bCs/>
+          <w:sz w:val="24"/>
+          <w:szCs w:val="24"/>
+          <w:u w:val="single"/>
+          <w:lang w:val="en-MY"/>
+        </w:rPr>
+        <w:t xml:space="preserve">Penal Code </w:t>
+      </w:r>
+    </w:p>
+    <w:p>
+      <w:pPr>
+        <w:pStyle w:val="5"/>
+        <w:spacing w:before="168" w:line="360" w:lineRule="auto"/>
+        <w:ind w:left="0" w:leftChars="0" w:right="-30" w:firstLine="0" w:firstLineChars="0"/>
+        <w:jc w:val="both"/>
+        <w:rPr>
+          <w:rFonts w:hint="default" w:ascii="Times New Roman" w:hAnsi="Times New Roman" w:cs="Times New Roman"/>
+          <w:sz w:val="24"/>
+          <w:szCs w:val="24"/>
+          <w:lang w:val="en-MY"/>
+        </w:rPr>
+      </w:pPr>
+      <w:r>
+        <w:rPr>
+          <w:rFonts w:hint="default" w:ascii="Times New Roman" w:hAnsi="Times New Roman" w:cs="Times New Roman"/>
+          <w:sz w:val="24"/>
+          <w:szCs w:val="24"/>
+          <w:lang w:val="en-MY"/>
+        </w:rPr>
+        <w:t>Despite not having a provision that is used to specifically address online identity theft, the Section 416 of Penal Code comes very close to it. Penal code is a law that codifies the majority of criminal offences in Malaysia. Section 416 of the penal code is specifically used to address the offence of identity theft. This refers to either impersonating as an imaginary person or pretending as someone else. In addition to that, Section 509 of the Penal Code also addresses the issue of online harassment. However this particular clause is more focused on defending the honour and modesty of woman from obscene insults or sexual harassment</w:t>
+      </w:r>
+    </w:p>
+    <w:p>
+      <w:pPr>
+        <w:pStyle w:val="5"/>
+        <w:spacing w:before="168" w:line="360" w:lineRule="auto"/>
+        <w:ind w:left="0" w:leftChars="0" w:right="-30" w:firstLine="0" w:firstLineChars="0"/>
+        <w:jc w:val="both"/>
+        <w:rPr>
+          <w:rFonts w:hint="default" w:ascii="Times New Roman" w:hAnsi="Times New Roman" w:cs="Times New Roman"/>
+          <w:sz w:val="24"/>
+          <w:szCs w:val="24"/>
+          <w:lang w:val="en-MY"/>
+        </w:rPr>
+      </w:pPr>
+      <w:r>
+        <w:rPr>
+          <w:rFonts w:hint="default" w:ascii="Times New Roman" w:hAnsi="Times New Roman" w:cs="Times New Roman"/>
+          <w:sz w:val="24"/>
+          <w:szCs w:val="24"/>
+          <w:lang w:val="en-MY"/>
+        </w:rPr>
+        <w:t>With the advancement of technology, a steep increase in cyber crime can be observed especially during the pandemic. This particular software is most vulnerable to the crime of identity theft and happens when a person cheats by impersonating as someone else. Lawbreakers would typically gather the information of its victim and pose as the victim for the purpose of fraud or scams. If such issue were to be brushed aside, the software will be a den for fraudsters which will in turn increase the amount of cyber crimes in the society. As this software contains the information of the students, there may be a possibility for fraudsters to scam the families of the victim. Socializing always carries a risk of meeting creeps or perverts, and the software is no exception. The software also carries the possibility that creeps or perverts will use it to sexually harass woman</w:t>
+      </w:r>
+    </w:p>
+    <w:p>
+      <w:pPr>
+        <w:pStyle w:val="5"/>
+        <w:spacing w:before="168" w:line="360" w:lineRule="auto"/>
+        <w:ind w:left="0" w:leftChars="0" w:right="-30" w:firstLine="0" w:firstLineChars="0"/>
+        <w:jc w:val="both"/>
+        <w:rPr>
+          <w:rFonts w:hint="default" w:ascii="Times New Roman" w:hAnsi="Times New Roman" w:cs="Times New Roman"/>
+          <w:sz w:val="24"/>
+          <w:szCs w:val="24"/>
+          <w:lang w:val="en-MY"/>
+        </w:rPr>
+      </w:pPr>
+      <w:r>
+        <w:rPr>
+          <w:rFonts w:hint="default" w:ascii="Times New Roman" w:hAnsi="Times New Roman" w:cs="Times New Roman"/>
+          <w:sz w:val="24"/>
+          <w:szCs w:val="24"/>
+          <w:lang w:val="en-MY"/>
+        </w:rPr>
+        <w:t>Section 416 of the Penal Code addresses the crime of identity theft where the assailant may be punished to a maximum of 7 years and/or a fine. It should also be noted that the penalty is not mutually exclusive and can also be held in conjunction with other acts such as the Communications and Multimedia Act 1998. The violation of Section 509 of Penal Code will require the offender to serve of a maximum of 5 year sentence and/or a hefty fine.</w:t>
+      </w:r>
+    </w:p>
+    <w:p>
+      <w:pPr>
+        <w:pStyle w:val="5"/>
+        <w:spacing w:before="168" w:line="360" w:lineRule="auto"/>
+        <w:ind w:left="0" w:leftChars="0" w:right="-30" w:firstLine="0" w:firstLineChars="0"/>
+        <w:jc w:val="both"/>
+        <w:rPr>
+          <w:rFonts w:hint="default" w:ascii="Times New Roman" w:hAnsi="Times New Roman" w:cs="Times New Roman"/>
+          <w:sz w:val="24"/>
+          <w:szCs w:val="24"/>
+          <w:lang w:val="en-MY"/>
+        </w:rPr>
+      </w:pPr>
+    </w:p>
+    <w:p>
+      <w:pPr>
+        <w:pStyle w:val="5"/>
+        <w:spacing w:before="168" w:line="360" w:lineRule="auto"/>
+        <w:ind w:left="0" w:leftChars="0" w:right="-30" w:firstLine="0" w:firstLineChars="0"/>
+        <w:jc w:val="both"/>
+        <w:rPr>
+          <w:rFonts w:hint="default" w:ascii="Times New Roman" w:hAnsi="Times New Roman" w:cs="Times New Roman"/>
+          <w:b/>
+          <w:bCs/>
+          <w:sz w:val="24"/>
+          <w:szCs w:val="24"/>
+          <w:u w:val="single"/>
+          <w:lang w:val="en-MY"/>
+        </w:rPr>
+      </w:pPr>
+      <w:r>
+        <w:rPr>
+          <w:rFonts w:hint="default" w:ascii="Times New Roman" w:hAnsi="Times New Roman" w:cs="Times New Roman"/>
+          <w:b/>
+          <w:bCs/>
+          <w:sz w:val="24"/>
+          <w:szCs w:val="24"/>
+          <w:u w:val="single"/>
+          <w:lang w:val="en-MY"/>
+        </w:rPr>
+        <w:t>Communications and Multimedia Act 1998.</w:t>
+      </w:r>
+    </w:p>
+    <w:p>
+      <w:pPr>
+        <w:pStyle w:val="5"/>
+        <w:spacing w:before="168" w:line="360" w:lineRule="auto"/>
+        <w:ind w:left="0" w:leftChars="0" w:right="-30" w:firstLine="0" w:firstLineChars="0"/>
+        <w:jc w:val="both"/>
+        <w:rPr>
+          <w:rFonts w:hint="default" w:ascii="Times New Roman" w:hAnsi="Times New Roman" w:cs="Times New Roman"/>
+          <w:sz w:val="24"/>
+          <w:szCs w:val="24"/>
+          <w:lang w:val="en-MY"/>
+        </w:rPr>
+      </w:pPr>
+      <w:r>
+        <w:rPr>
+          <w:rFonts w:hint="default" w:ascii="Times New Roman" w:hAnsi="Times New Roman" w:cs="Times New Roman"/>
+          <w:sz w:val="24"/>
+          <w:szCs w:val="24"/>
+          <w:lang w:val="en-MY"/>
+        </w:rPr>
+        <w:t>Communications and Multimedia Act 1998 was first enacted in 1997 as there was a need to regulate the increasingly convergent communications and multimedia industry. Besides the Section 416 of Penal Code discussed above, Section 232 and Section 236 of CMA also prohibits users from the fraudulent use of network facilities and services. It should be noted that Section 233 of CMA criminalises online material which are menacing and offensive in character.</w:t>
+      </w:r>
+    </w:p>
+    <w:p>
+      <w:pPr>
+        <w:pStyle w:val="5"/>
+        <w:spacing w:before="168" w:line="360" w:lineRule="auto"/>
+        <w:ind w:left="0" w:leftChars="0" w:right="-30" w:firstLine="0" w:firstLineChars="0"/>
+        <w:jc w:val="both"/>
+        <w:rPr>
+          <w:rFonts w:hint="default" w:ascii="Times New Roman" w:hAnsi="Times New Roman" w:cs="Times New Roman"/>
+          <w:sz w:val="24"/>
+          <w:szCs w:val="24"/>
+          <w:lang w:val="en-MY"/>
+        </w:rPr>
+      </w:pPr>
+      <w:r>
+        <w:rPr>
+          <w:rFonts w:hint="default" w:ascii="Times New Roman" w:hAnsi="Times New Roman" w:cs="Times New Roman"/>
+          <w:sz w:val="24"/>
+          <w:szCs w:val="24"/>
+          <w:lang w:val="en-MY"/>
+        </w:rPr>
+        <w:t>Cyber bullying and online harassment has also been on the rise in recent years. Cyber bullying refers to the use of electronic communications to insult or intimidate a person online. This software is susceptible to cyber bullying as the system was unable to determine who is a bully prior to any incident. This is the same case for people who will use it fraudulently. Fraudsters may take advantage of the College Buddy System to scam the innocent students out of their money. As such crime can only be curbed to a certain extent with monitoring and hence users should also be vigilant when using the software.</w:t>
       </w:r>
     </w:p>
     <w:p>
@@ -1968,16 +2243,7 @@
           <w:szCs w:val="24"/>
           <w:lang w:val="en-MY"/>
         </w:rPr>
-        <w:t xml:space="preserve">Cyber bullying and online harassment has also been on the rise in recent years. There is an alarming hike of suicide cases in the past 2 years where suicide cases in Malaysia have increased by a staggering 81% in 2021 as compared to 2020. Cyber bullying refers to the use of electronic communications to insult or intimidate a person online. There are two acts in Malaysia that addresses such issue, which are the Section 233 of </w:t>
-      </w:r>
-      <w:r>
-        <w:rPr>
-          <w:rFonts w:hint="default" w:ascii="Times New Roman" w:hAnsi="Times New Roman" w:cs="Times New Roman"/>
-          <w:sz w:val="24"/>
-          <w:szCs w:val="24"/>
-          <w:lang w:val="en-MY"/>
-        </w:rPr>
-        <w:t xml:space="preserve">Communications and Multimedia Act 1998 as well as Section 509 of the Penal Code. The former criminalises online material which are menacing and offensive in character while the latter are more focused in defending the honour and modesty of woman from obscene insults or sexual harassment. The punishments for violating Section 233 of CMA  are a fine of RM50,000 and/or maximum of one year jail sentence while the violation of Section 509 of Penal Code will require the offender to serve of a maximum of 5 year sentence and/or a hefty fine. On that account, the college buddy system should do its part in preventing cyber bullying from occuring in the software itself as it is detrimental to the society. </w:t>
+        <w:t xml:space="preserve">The punishments for violating Section 233 of CMA  are a fine of RM50,000 and/or maximum of one year jail sentence. While that may deter some bullies from committing such crime,  the college buddy system will also do its part in preventing cyber bullying from occuring in the software itself as it is detrimental to the society. </w:t>
       </w:r>
     </w:p>
     <w:p>
@@ -1988,19 +2254,113 @@
         <w:jc w:val="both"/>
         <w:rPr>
           <w:rFonts w:hint="default" w:ascii="Times New Roman" w:hAnsi="Times New Roman" w:cs="Times New Roman"/>
-          <w:sz w:val="24"/>
-          <w:szCs w:val="24"/>
+          <w:b/>
+          <w:bCs/>
+          <w:sz w:val="24"/>
+          <w:szCs w:val="24"/>
+          <w:u w:val="single"/>
           <w:lang w:val="en-MY"/>
         </w:rPr>
       </w:pPr>
+    </w:p>
+    <w:p>
+      <w:pPr>
+        <w:pStyle w:val="5"/>
+        <w:spacing w:before="168" w:line="360" w:lineRule="auto"/>
+        <w:ind w:left="0" w:right="-30"/>
+        <w:jc w:val="both"/>
+        <w:rPr>
+          <w:rFonts w:hint="default" w:ascii="Times New Roman" w:hAnsi="Times New Roman" w:cs="Times New Roman"/>
+          <w:b/>
+          <w:bCs/>
+          <w:sz w:val="24"/>
+          <w:szCs w:val="24"/>
+          <w:u w:val="single"/>
+          <w:lang w:val="en-MY"/>
+        </w:rPr>
+      </w:pPr>
       <w:r>
         <w:rPr>
           <w:rFonts w:hint="default" w:ascii="Times New Roman" w:hAnsi="Times New Roman" w:cs="Times New Roman"/>
-          <w:sz w:val="24"/>
-          <w:szCs w:val="24"/>
+          <w:b/>
+          <w:bCs/>
+          <w:sz w:val="24"/>
+          <w:szCs w:val="24"/>
+          <w:u w:val="single"/>
           <w:lang w:val="en-MY"/>
         </w:rPr>
-        <w:t>Last but not least, copyright issue has always been part of the concern. The college buddy system has exercised great caution in not violating the rules. This is due to there are many similar applications in the market, such as Facebook being the more complicated and general in the spectrum of the social networking software while Tinder and The Project being the more niche category. As software is considered as literary work, it is protected under the Copyright Act 1987. Imitating and copying other author’s work is illegal and unethical because this will only discourage creative works in the community. The penalty for copyright infringement is a maximum of RM20,000 and/or imprisonment for a maximum term of 5 years. Source code for the college buddy system will be reviewed to ensure that there are no redundant codes which are similar to other counterpart software.</w:t>
+        <w:t>Copyright Act 1987</w:t>
+      </w:r>
+    </w:p>
+    <w:p>
+      <w:pPr>
+        <w:pStyle w:val="5"/>
+        <w:spacing w:before="168" w:line="360" w:lineRule="auto"/>
+        <w:ind w:left="0" w:right="-30"/>
+        <w:jc w:val="both"/>
+        <w:rPr>
+          <w:rFonts w:hint="default" w:ascii="Times New Roman" w:hAnsi="Times New Roman" w:cs="Times New Roman"/>
+          <w:sz w:val="24"/>
+          <w:szCs w:val="24"/>
+          <w:lang w:val="en-MY"/>
+        </w:rPr>
+      </w:pPr>
+      <w:r>
+        <w:rPr>
+          <w:rFonts w:hint="default" w:ascii="Times New Roman" w:hAnsi="Times New Roman" w:cs="Times New Roman"/>
+          <w:sz w:val="24"/>
+          <w:szCs w:val="24"/>
+          <w:lang w:val="en-MY"/>
+        </w:rPr>
+        <w:t xml:space="preserve">This law specifically addresses the copyright issue in Malaysia and came into force in 1987. The law has extended the types of literary works to include digital and multimedia works. This purpose of the enactment of this law is to encourage creativity. Imitating and copying other author’s work is illegal and unethical because this will only discourage creative works in the community. </w:t>
+      </w:r>
+    </w:p>
+    <w:p>
+      <w:pPr>
+        <w:pStyle w:val="5"/>
+        <w:spacing w:before="168" w:line="360" w:lineRule="auto"/>
+        <w:ind w:left="0" w:right="-30"/>
+        <w:jc w:val="both"/>
+        <w:rPr>
+          <w:rFonts w:hint="default" w:ascii="Times New Roman" w:hAnsi="Times New Roman" w:cs="Times New Roman"/>
+          <w:sz w:val="24"/>
+          <w:szCs w:val="24"/>
+          <w:lang w:val="en-MY"/>
+        </w:rPr>
+      </w:pPr>
+      <w:r>
+        <w:rPr>
+          <w:rFonts w:hint="default" w:ascii="Times New Roman" w:hAnsi="Times New Roman" w:cs="Times New Roman"/>
+          <w:sz w:val="24"/>
+          <w:szCs w:val="24"/>
+          <w:lang w:val="en-MY"/>
+        </w:rPr>
+        <w:t xml:space="preserve">The college buddy system has exercised great caution in not violating the rules. This is due to there are many similar applications in the market, such as Facebook being the more complicated and general in the spectrum of the social networking software while Tinder and The Project being the more niche category. </w:t>
+      </w:r>
+    </w:p>
+    <w:p>
+      <w:pPr>
+        <w:pStyle w:val="5"/>
+        <w:spacing w:before="168" w:line="360" w:lineRule="auto"/>
+        <w:ind w:left="0" w:right="-30"/>
+        <w:jc w:val="both"/>
+        <w:rPr>
+          <w:rFonts w:hint="default" w:ascii="Times New Roman" w:hAnsi="Times New Roman" w:cs="Times New Roman"/>
+          <w:sz w:val="24"/>
+          <w:szCs w:val="24"/>
+          <w:lang w:val="en-MY"/>
+        </w:rPr>
+      </w:pPr>
+      <w:bookmarkStart w:id="0" w:name="_GoBack"/>
+      <w:bookmarkEnd w:id="0"/>
+      <w:r>
+        <w:rPr>
+          <w:rFonts w:hint="default" w:ascii="Times New Roman" w:hAnsi="Times New Roman" w:cs="Times New Roman"/>
+          <w:sz w:val="24"/>
+          <w:szCs w:val="24"/>
+          <w:lang w:val="en-MY"/>
+        </w:rPr>
+        <w:t>The penalty for copyright infringement is a maximum of RM20,000 and/or imprisonment for a maximum term of 5 years. Source code for the college buddy system will be reviewed to ensure that there are no redundant codes which are similar to other counterpart software.</w:t>
       </w:r>
     </w:p>
     <w:p>
@@ -3642,7 +4002,7 @@
   <w:docDefaults>
     <w:rPrDefault>
       <w:rPr>
-        <w:rFonts w:asciiTheme="minorHAnsi" w:hAnsiTheme="minorHAnsi" w:eastAsiaTheme="minorHAnsi" w:cstheme="minorBidi"/>
+        <w:rFonts w:ascii="Times New Roman" w:hAnsi="Times New Roman" w:eastAsia="SimSun" w:cs="Times New Roman"/>
       </w:rPr>
     </w:rPrDefault>
     <w:pPrDefault/>
@@ -3679,8 +4039,8 @@
     <w:lsdException w:uiPriority="99" w:name="Normal Indent"/>
     <w:lsdException w:uiPriority="99" w:name="footnote text"/>
     <w:lsdException w:uiPriority="99" w:name="annotation text"/>
-    <w:lsdException w:uiPriority="99" w:semiHidden="0" w:name="header"/>
-    <w:lsdException w:uiPriority="99" w:semiHidden="0" w:name="footer"/>
+    <w:lsdException w:qFormat="1" w:uiPriority="99" w:semiHidden="0" w:name="header"/>
+    <w:lsdException w:qFormat="1" w:uiPriority="99" w:semiHidden="0" w:name="footer"/>
     <w:lsdException w:uiPriority="99" w:name="index heading"/>
     <w:lsdException w:qFormat="1" w:uiPriority="35" w:name="caption"/>
     <w:lsdException w:uiPriority="99" w:name="table of figures"/>
@@ -3713,7 +4073,7 @@
     <w:lsdException w:qFormat="1" w:unhideWhenUsed="0" w:uiPriority="10" w:semiHidden="0" w:name="Title"/>
     <w:lsdException w:uiPriority="99" w:name="Closing"/>
     <w:lsdException w:uiPriority="99" w:name="Signature"/>
-    <w:lsdException w:uiPriority="1" w:name="Default Paragraph Font"/>
+    <w:lsdException w:qFormat="1" w:uiPriority="1" w:name="Default Paragraph Font"/>
     <w:lsdException w:qFormat="1" w:unhideWhenUsed="0" w:uiPriority="1" w:semiHidden="0" w:name="Body Text"/>
     <w:lsdException w:uiPriority="99" w:name="Body Text Indent"/>
     <w:lsdException w:uiPriority="99" w:name="List Continue"/>
@@ -3751,7 +4111,7 @@
     <w:lsdException w:uiPriority="99" w:name="HTML Sample"/>
     <w:lsdException w:uiPriority="99" w:name="HTML Typewriter"/>
     <w:lsdException w:uiPriority="99" w:name="HTML Variable"/>
-    <w:lsdException w:uiPriority="99" w:name="Normal Table"/>
+    <w:lsdException w:qFormat="1" w:uiPriority="99" w:name="Normal Table"/>
     <w:lsdException w:uiPriority="99" w:name="annotation subject"/>
     <w:lsdException w:uiPriority="99" w:name="Table Simple 1"/>
     <w:lsdException w:uiPriority="99" w:name="Table Simple 2"/>
@@ -3796,7 +4156,7 @@
     <w:lsdException w:uiPriority="99" w:name="Table Web 2"/>
     <w:lsdException w:uiPriority="99" w:name="Table Web 3"/>
     <w:lsdException w:uiPriority="99" w:name="Balloon Text"/>
-    <w:lsdException w:unhideWhenUsed="0" w:uiPriority="39" w:semiHidden="0" w:name="Table Grid"/>
+    <w:lsdException w:qFormat="1" w:unhideWhenUsed="0" w:uiPriority="39" w:semiHidden="0" w:name="Table Grid"/>
     <w:lsdException w:uiPriority="99" w:name="Table Theme"/>
     <w:lsdException w:unhideWhenUsed="0" w:uiPriority="60" w:semiHidden="0" w:name="Light Shading"/>
     <w:lsdException w:unhideWhenUsed="0" w:uiPriority="61" w:semiHidden="0" w:name="Light List"/>
@@ -3937,12 +4297,14 @@
     <w:name w:val="Default Paragraph Font"/>
     <w:semiHidden/>
     <w:unhideWhenUsed/>
+    <w:qFormat/>
     <w:uiPriority w:val="1"/>
   </w:style>
   <w:style w:type="table" w:default="1" w:styleId="4">
     <w:name w:val="Normal Table"/>
     <w:semiHidden/>
     <w:unhideWhenUsed/>
+    <w:qFormat/>
     <w:uiPriority w:val="99"/>
     <w:tblPr>
       <w:tblCellMar>
@@ -3975,6 +4337,7 @@
     <w:basedOn w:val="1"/>
     <w:link w:val="14"/>
     <w:unhideWhenUsed/>
+    <w:qFormat/>
     <w:uiPriority w:val="99"/>
     <w:pPr>
       <w:tabs>
@@ -3989,6 +4352,7 @@
     <w:basedOn w:val="1"/>
     <w:link w:val="13"/>
     <w:unhideWhenUsed/>
+    <w:qFormat/>
     <w:uiPriority w:val="99"/>
     <w:pPr>
       <w:tabs>
@@ -4001,6 +4365,7 @@
   <w:style w:type="table" w:styleId="8">
     <w:name w:val="Table Grid"/>
     <w:basedOn w:val="4"/>
+    <w:qFormat/>
     <w:uiPriority w:val="39"/>
     <w:pPr>
       <w:spacing w:after="0" w:line="240" w:lineRule="auto"/>
@@ -4030,6 +4395,7 @@
     <w:name w:val="Heading 1 Char"/>
     <w:basedOn w:val="3"/>
     <w:link w:val="2"/>
+    <w:qFormat/>
     <w:uiPriority w:val="1"/>
     <w:rPr>
       <w:rFonts w:ascii="Carlito" w:hAnsi="Carlito" w:eastAsia="Carlito" w:cs="Carlito"/>
@@ -4041,6 +4407,7 @@
     <w:name w:val="Body Text Char"/>
     <w:basedOn w:val="3"/>
     <w:link w:val="5"/>
+    <w:qFormat/>
     <w:uiPriority w:val="1"/>
     <w:rPr>
       <w:rFonts w:ascii="Carlito" w:hAnsi="Carlito" w:eastAsia="Carlito" w:cs="Carlito"/>
@@ -4066,12 +4433,14 @@
     <w:name w:val="Header Char"/>
     <w:basedOn w:val="3"/>
     <w:link w:val="7"/>
+    <w:qFormat/>
     <w:uiPriority w:val="99"/>
   </w:style>
   <w:style w:type="character" w:customStyle="1" w:styleId="14">
     <w:name w:val="Footer Char"/>
     <w:basedOn w:val="3"/>
     <w:link w:val="6"/>
+    <w:qFormat/>
     <w:uiPriority w:val="99"/>
   </w:style>
 </w:styles>

</xml_diff>